<commit_message>
pc rm ebbinghaus update py word
</commit_message>
<xml_diff>
--- a/Py_doc/$$$201908systemteach&review.docx
+++ b/Py_doc/$$$201908systemteach&review.docx
@@ -3511,6 +3511,47 @@
     </w:p>
     <w:p>
       <w:r>
+        <w:t>“</w:t>
+      </w:r>
+      <w:r>
+        <w:rPr>
+          <w:rFonts w:hint="eastAsia"/>
+        </w:rPr>
+        <w:t>元</w:t>
+      </w:r>
+      <w:r>
+        <w:t>”=</w:t>
+      </w:r>
+      <w:r>
+        <w:t>“</w:t>
+      </w:r>
+      <w:r>
+        <w:rPr>
+          <w:rFonts w:hint="eastAsia"/>
+        </w:rPr>
+        <w:t>原</w:t>
+      </w:r>
+      <w:r>
+        <w:t>”=</w:t>
+      </w:r>
+      <w:r>
+        <w:t>不可变</w:t>
+      </w:r>
+      <w:r>
+        <w:t>=“</w:t>
+      </w:r>
+      <w:r>
+        <w:rPr>
+          <w:rFonts w:hint="eastAsia"/>
+        </w:rPr>
+        <w:t>圆括号</w:t>
+      </w:r>
+      <w:r>
+        <w:t>”</w:t>
+      </w:r>
+    </w:p>
+    <w:p>
+      <w:r>
         <w:rPr>
           <w:rFonts w:hint="eastAsia"/>
         </w:rPr>
@@ -3665,7 +3706,6 @@
         <w:rPr>
           <w:rFonts w:hint="eastAsia"/>
         </w:rPr>
-        <w:lastRenderedPageBreak/>
         <w:t>键出现二次则覆盖第一个</w:t>
       </w:r>
     </w:p>
@@ -5259,6 +5299,7 @@
         <w:rPr>
           <w:rFonts w:hint="eastAsia"/>
         </w:rPr>
+        <w:lastRenderedPageBreak/>
         <w:t>字典的</w:t>
       </w:r>
       <w:r>
@@ -5337,7 +5378,6 @@
           <w:sz w:val="24"/>
           <w:szCs w:val="24"/>
         </w:rPr>
-        <w:lastRenderedPageBreak/>
         <w:t xml:space="preserve">for </w:t>
       </w:r>
       <w:r>
@@ -6044,10 +6084,10 @@
         <w:br/>
       </w:r>
       <w:r>
-        <w:br/>
-      </w:r>
-      <w:r>
         <w:lastRenderedPageBreak/>
+        <w:br/>
+      </w:r>
+      <w:r>
         <w:t>合并（列表合并为字符串）</w:t>
       </w:r>
       <w:r>
@@ -7018,6 +7058,7 @@
         <w:rPr>
           <w:rFonts w:hint="eastAsia"/>
         </w:rPr>
+        <w:lastRenderedPageBreak/>
         <w:t>字符串内建函数（链接</w:t>
       </w:r>
       <w:r>
@@ -7035,7 +7076,6 @@
         <w:pStyle w:val="ad"/>
       </w:pPr>
       <w:r>
-        <w:lastRenderedPageBreak/>
         <w:t>https://www.runoob.com/python3/python3-string.html</w:t>
       </w:r>
     </w:p>
@@ -7063,11 +7103,208 @@
         <w:br/>
       </w:r>
       <w:r>
+        <w:rPr>
+          <w:rFonts w:hint="eastAsia"/>
+        </w:rPr>
+        <w:t>用于</w:t>
+      </w:r>
+      <w:r>
         <w:t>检索和替换</w:t>
       </w:r>
-      <w:r>
-        <w:br/>
-      </w:r>
+    </w:p>
+    <w:p>
+      <w:pPr>
+        <w:pStyle w:val="ad"/>
+        <w:ind w:leftChars="100" w:left="210"/>
+        <w:rPr>
+          <w:rFonts w:hint="eastAsia"/>
+          <w:sz w:val="20"/>
+        </w:rPr>
+      </w:pPr>
+      <w:r>
+        <w:rPr>
+          <w:rFonts w:hint="eastAsia"/>
+          <w:sz w:val="20"/>
+        </w:rPr>
+        <w:t>^</w:t>
+      </w:r>
+      <w:r>
+        <w:rPr>
+          <w:rFonts w:hint="eastAsia"/>
+          <w:sz w:val="20"/>
+        </w:rPr>
+        <w:t>开始</w:t>
+      </w:r>
+    </w:p>
+    <w:p>
+      <w:pPr>
+        <w:pStyle w:val="ad"/>
+        <w:ind w:leftChars="100" w:left="210"/>
+        <w:rPr>
+          <w:rFonts w:hint="eastAsia"/>
+          <w:sz w:val="20"/>
+        </w:rPr>
+      </w:pPr>
+      <w:r>
+        <w:rPr>
+          <w:rFonts w:hint="eastAsia"/>
+          <w:sz w:val="20"/>
+        </w:rPr>
+        <w:t>$</w:t>
+      </w:r>
+      <w:r>
+        <w:rPr>
+          <w:rFonts w:hint="eastAsia"/>
+          <w:sz w:val="20"/>
+        </w:rPr>
+        <w:t>结束</w:t>
+      </w:r>
+    </w:p>
+    <w:p>
+      <w:pPr>
+        <w:pStyle w:val="ad"/>
+        <w:ind w:leftChars="100" w:left="210"/>
+        <w:rPr>
+          <w:rFonts w:hint="eastAsia"/>
+          <w:sz w:val="20"/>
+        </w:rPr>
+      </w:pPr>
+      <w:r>
+        <w:rPr>
+          <w:rFonts w:hint="eastAsia"/>
+          <w:sz w:val="20"/>
+        </w:rPr>
+        <w:t>*</w:t>
+      </w:r>
+      <w:r>
+        <w:rPr>
+          <w:rFonts w:hint="eastAsia"/>
+          <w:sz w:val="20"/>
+        </w:rPr>
+        <w:t>零或多次</w:t>
+      </w:r>
+    </w:p>
+    <w:p>
+      <w:pPr>
+        <w:pStyle w:val="ad"/>
+        <w:ind w:leftChars="100" w:left="210"/>
+        <w:rPr>
+          <w:rFonts w:hint="eastAsia"/>
+          <w:sz w:val="20"/>
+        </w:rPr>
+      </w:pPr>
+      <w:r>
+        <w:rPr>
+          <w:rFonts w:hint="eastAsia"/>
+          <w:sz w:val="20"/>
+        </w:rPr>
+        <w:t>?</w:t>
+      </w:r>
+      <w:r>
+        <w:rPr>
+          <w:rFonts w:hint="eastAsia"/>
+          <w:sz w:val="20"/>
+        </w:rPr>
+        <w:t>零或一次</w:t>
+      </w:r>
+    </w:p>
+    <w:p>
+      <w:pPr>
+        <w:pStyle w:val="ad"/>
+        <w:ind w:leftChars="100" w:left="210"/>
+        <w:rPr>
+          <w:rFonts w:hint="eastAsia"/>
+          <w:sz w:val="20"/>
+        </w:rPr>
+      </w:pPr>
+      <w:r>
+        <w:rPr>
+          <w:rFonts w:hint="eastAsia"/>
+          <w:sz w:val="20"/>
+        </w:rPr>
+        <w:t>+</w:t>
+      </w:r>
+      <w:r>
+        <w:rPr>
+          <w:rFonts w:hint="eastAsia"/>
+          <w:sz w:val="20"/>
+        </w:rPr>
+        <w:t>一或多次</w:t>
+      </w:r>
+    </w:p>
+    <w:p>
+      <w:pPr>
+        <w:pStyle w:val="ad"/>
+        <w:ind w:leftChars="100" w:left="210"/>
+        <w:rPr>
+          <w:rFonts w:hint="eastAsia"/>
+          <w:sz w:val="20"/>
+        </w:rPr>
+      </w:pPr>
+      <w:r>
+        <w:rPr>
+          <w:rFonts w:hint="eastAsia"/>
+          <w:sz w:val="20"/>
+        </w:rPr>
+        <w:t>.</w:t>
+      </w:r>
+      <w:r>
+        <w:rPr>
+          <w:sz w:val="20"/>
+        </w:rPr>
+        <w:t xml:space="preserve"> </w:t>
+      </w:r>
+      <w:bookmarkStart w:id="0" w:name="_GoBack"/>
+      <w:bookmarkEnd w:id="0"/>
+      <w:r>
+        <w:rPr>
+          <w:rFonts w:hint="eastAsia"/>
+          <w:sz w:val="20"/>
+        </w:rPr>
+        <w:t>任意字符（数字、字母、各种符号）</w:t>
+      </w:r>
+    </w:p>
+    <w:p>
+      <w:pPr>
+        <w:pStyle w:val="ad"/>
+        <w:ind w:leftChars="100" w:left="210"/>
+        <w:rPr>
+          <w:sz w:val="22"/>
+        </w:rPr>
+      </w:pPr>
+      <w:r>
+        <w:rPr>
+          <w:rFonts w:hint="eastAsia"/>
+          <w:sz w:val="20"/>
+        </w:rPr>
+        <w:t>(?!</w:t>
+      </w:r>
+      <w:r>
+        <w:rPr>
+          <w:rFonts w:hint="eastAsia"/>
+          <w:sz w:val="20"/>
+        </w:rPr>
+        <w:t>表达式</w:t>
+      </w:r>
+      <w:r>
+        <w:rPr>
+          <w:rFonts w:hint="eastAsia"/>
+          <w:sz w:val="20"/>
+        </w:rPr>
+        <w:t>):</w:t>
+      </w:r>
+      <w:r>
+        <w:rPr>
+          <w:rFonts w:hint="eastAsia"/>
+          <w:sz w:val="20"/>
+        </w:rPr>
+        <w:t>先检查字符串是否不满足表达式要求</w:t>
+      </w:r>
+    </w:p>
+    <w:p>
+      <w:pPr>
+        <w:pStyle w:val="ad"/>
+      </w:pPr>
       <w:r>
         <w:br/>
       </w:r>
@@ -7570,6 +7807,9 @@
       </w:r>
       <w:r>
         <w:br/>
+      </w:r>
+      <w:r>
+        <w:lastRenderedPageBreak/>
         <w:t>re.split()</w:t>
       </w:r>
     </w:p>
@@ -7847,7 +8087,6 @@
           <w:szCs w:val="24"/>
           <w:bdr w:val="none" w:sz="0" w:space="0" w:color="auto" w:frame="1"/>
         </w:rPr>
-        <w:lastRenderedPageBreak/>
         <w:t>#</w:t>
       </w:r>
       <w:r>
@@ -8244,7 +8483,6 @@
         <w:pStyle w:val="ad"/>
         <w:ind w:firstLine="420"/>
         <w:rPr>
-          <w:rFonts w:hint="eastAsia"/>
           <w:color w:val="002060"/>
         </w:rPr>
       </w:pPr>
@@ -8429,6 +8667,15 @@
           <w:szCs w:val="21"/>
         </w:rPr>
         <w:br/>
+      </w:r>
+      <w:r>
+        <w:rPr>
+          <w:rFonts w:hint="eastAsia"/>
+          <w:color w:val="CC7832"/>
+          <w:sz w:val="21"/>
+          <w:szCs w:val="21"/>
+        </w:rPr>
+        <w:lastRenderedPageBreak/>
         <w:t xml:space="preserve">    </w:t>
       </w:r>
       <w:r>
@@ -8721,7 +8968,6 @@
           <w:color w:val="000000"/>
           <w:sz w:val="18"/>
         </w:rPr>
-        <w:lastRenderedPageBreak/>
         <w:t>函数执行后的</w:t>
       </w:r>
       <w:r>
@@ -9406,7 +9652,7 @@
       <w:pPr>
         <w:pStyle w:val="ad"/>
         <w:rPr>
-          <w:rFonts w:ascii="Helvetica" w:hAnsi="Helvetica" w:cs="Helvetica" w:hint="eastAsia"/>
+          <w:rFonts w:ascii="Helvetica" w:hAnsi="Helvetica" w:cs="Helvetica"/>
           <w:color w:val="333333"/>
           <w:sz w:val="20"/>
           <w:szCs w:val="20"/>
@@ -9666,7 +9912,7 @@
       <w:pPr>
         <w:pStyle w:val="ad"/>
         <w:rPr>
-          <w:rFonts w:ascii="Helvetica" w:hAnsi="Helvetica" w:cs="Helvetica" w:hint="eastAsia"/>
+          <w:rFonts w:ascii="Helvetica" w:hAnsi="Helvetica" w:cs="Helvetica"/>
           <w:color w:val="333333"/>
           <w:sz w:val="20"/>
           <w:szCs w:val="20"/>
@@ -10043,7 +10289,6 @@
           <w:sz w:val="20"/>
           <w:szCs w:val="20"/>
         </w:rPr>
-        <w:lastRenderedPageBreak/>
         <w:t>dir()</w:t>
       </w:r>
       <w:r>
@@ -10501,9 +10746,6 @@
     <w:p>
       <w:pPr>
         <w:pStyle w:val="ad"/>
-        <w:rPr>
-          <w:rFonts w:hint="eastAsia"/>
-        </w:rPr>
       </w:pPr>
     </w:p>
     <w:p>
@@ -10553,6 +10795,7 @@
         <w:br/>
       </w:r>
       <w:r>
+        <w:lastRenderedPageBreak/>
         <w:t>实例属性：定义在</w:t>
       </w:r>
       <w:r>
@@ -10655,7 +10898,6 @@
         <w:br/>
       </w:r>
       <w:r>
-        <w:lastRenderedPageBreak/>
         <w:br/>
         <w:t>@property</w:t>
       </w:r>
@@ -11472,6 +11714,7 @@
           <w:kern w:val="0"/>
           <w:szCs w:val="21"/>
         </w:rPr>
+        <w:lastRenderedPageBreak/>
         <w:br/>
       </w:r>
       <w:r>
@@ -11578,8 +11821,736 @@
         <w:rPr>
           <w:rFonts w:hint="eastAsia"/>
         </w:rPr>
+        <w:t>十一、模块</w:t>
+      </w:r>
+    </w:p>
+    <w:p>
+      <w:pPr>
+        <w:pStyle w:val="ad"/>
+      </w:pPr>
+      <w:r>
+        <w:rPr>
+          <w:rFonts w:hint="eastAsia"/>
+        </w:rPr>
+        <w:t>从本质上来说，它们都是为了更好的组织已经有的程序，以方便重复利用。</w:t>
+      </w:r>
+    </w:p>
+    <w:p>
+      <w:pPr>
+        <w:pStyle w:val="ad"/>
+      </w:pPr>
+      <w:r>
+        <w:rPr>
+          <w:rFonts w:hint="eastAsia"/>
+        </w:rPr>
+        <w:t>模块</w:t>
+      </w:r>
+      <w:r>
+        <w:rPr>
+          <w:rFonts w:hint="eastAsia"/>
+        </w:rPr>
+        <w:t xml:space="preserve">Modules </w:t>
+      </w:r>
+      <w:r>
+        <w:rPr>
+          <w:rFonts w:hint="eastAsia"/>
+        </w:rPr>
+        <w:t>一个</w:t>
+      </w:r>
+      <w:r>
+        <w:rPr>
+          <w:rFonts w:hint="eastAsia"/>
+        </w:rPr>
+        <w:t>.py</w:t>
+      </w:r>
+      <w:r>
+        <w:rPr>
+          <w:rFonts w:hint="eastAsia"/>
+        </w:rPr>
+        <w:t>文件就是一个模块</w:t>
+      </w:r>
+    </w:p>
+    <w:p>
+      <w:pPr>
+        <w:pStyle w:val="ad"/>
+      </w:pPr>
+    </w:p>
+    <w:p>
+      <w:pPr>
+        <w:pStyle w:val="ad"/>
+      </w:pPr>
+      <w:r>
+        <w:rPr>
+          <w:rFonts w:hint="eastAsia"/>
+        </w:rPr>
+        <w:t xml:space="preserve">import </w:t>
+      </w:r>
+      <w:r>
+        <w:rPr>
+          <w:rFonts w:hint="eastAsia"/>
+        </w:rPr>
+        <w:t>模块</w:t>
+      </w:r>
+    </w:p>
+    <w:p>
+      <w:pPr>
+        <w:pStyle w:val="ad"/>
+      </w:pPr>
+      <w:r>
+        <w:rPr>
+          <w:rFonts w:hint="eastAsia"/>
+        </w:rPr>
+        <w:t>在执行时，需要在具体的变量、函数、类名前加上“模块名</w:t>
+      </w:r>
+      <w:r>
+        <w:rPr>
+          <w:rFonts w:hint="eastAsia"/>
+        </w:rPr>
+        <w:t>.</w:t>
+      </w:r>
+      <w:r>
+        <w:rPr>
+          <w:rFonts w:hint="eastAsia"/>
+        </w:rPr>
+        <w:t>”前缀</w:t>
+      </w:r>
+    </w:p>
+    <w:p>
+      <w:pPr>
+        <w:pStyle w:val="ad"/>
+      </w:pPr>
+    </w:p>
+    <w:p>
+      <w:pPr>
+        <w:pStyle w:val="ad"/>
+      </w:pPr>
+      <w:r>
+        <w:rPr>
+          <w:rFonts w:hint="eastAsia"/>
+        </w:rPr>
+        <w:t xml:space="preserve">from  </w:t>
+      </w:r>
+      <w:r>
+        <w:rPr>
+          <w:rFonts w:hint="eastAsia"/>
+        </w:rPr>
+        <w:t>模块</w:t>
+      </w:r>
+      <w:r>
+        <w:rPr>
+          <w:rFonts w:hint="eastAsia"/>
+        </w:rPr>
+        <w:t xml:space="preserve"> improt  ....</w:t>
+      </w:r>
+    </w:p>
+    <w:p>
+      <w:pPr>
+        <w:pStyle w:val="ad"/>
+      </w:pPr>
+      <w:r>
+        <w:rPr>
+          <w:rFonts w:hint="eastAsia"/>
+        </w:rPr>
+        <w:t>不用加前缀，直接访问具体的变量、函数、类名</w:t>
+      </w:r>
+    </w:p>
+    <w:p>
+      <w:pPr>
+        <w:pStyle w:val="ad"/>
+      </w:pPr>
+    </w:p>
+    <w:p>
+      <w:pPr>
+        <w:pStyle w:val="ad"/>
+        <w:rPr>
+          <w:b/>
+        </w:rPr>
+      </w:pPr>
+      <w:r>
+        <w:rPr>
+          <w:rFonts w:hint="eastAsia"/>
+          <w:b/>
+        </w:rPr>
+        <w:t>模块搜索目录：</w:t>
+      </w:r>
+    </w:p>
+    <w:p>
+      <w:pPr>
+        <w:pStyle w:val="ad"/>
+      </w:pPr>
+      <w:r>
+        <w:rPr>
+          <w:rFonts w:hint="eastAsia"/>
+        </w:rPr>
+        <w:t>1</w:t>
+      </w:r>
+      <w:r>
+        <w:rPr>
+          <w:rFonts w:hint="eastAsia"/>
+        </w:rPr>
+        <w:t>、当前</w:t>
+      </w:r>
+      <w:r>
+        <w:rPr>
+          <w:rFonts w:hint="eastAsia"/>
+        </w:rPr>
+        <w:t>py</w:t>
+      </w:r>
+      <w:r>
+        <w:rPr>
+          <w:rFonts w:hint="eastAsia"/>
+        </w:rPr>
+        <w:t>文件所在的目录</w:t>
+      </w:r>
+    </w:p>
+    <w:p>
+      <w:pPr>
+        <w:pStyle w:val="ad"/>
+      </w:pPr>
+      <w:r>
+        <w:rPr>
+          <w:rFonts w:hint="eastAsia"/>
+        </w:rPr>
+        <w:t>2</w:t>
+      </w:r>
+      <w:r>
+        <w:rPr>
+          <w:rFonts w:hint="eastAsia"/>
+        </w:rPr>
+        <w:t>、到</w:t>
+      </w:r>
+      <w:r>
+        <w:rPr>
+          <w:rFonts w:hint="eastAsia"/>
+        </w:rPr>
+        <w:t>PythonPath</w:t>
+      </w:r>
+      <w:r>
+        <w:rPr>
+          <w:rFonts w:hint="eastAsia"/>
+        </w:rPr>
+        <w:t>环境变量下的每个目录查找</w:t>
+      </w:r>
+    </w:p>
+    <w:p>
+      <w:pPr>
+        <w:pStyle w:val="ad"/>
+      </w:pPr>
+      <w:r>
+        <w:rPr>
+          <w:rFonts w:hint="eastAsia"/>
+        </w:rPr>
+        <w:t>3</w:t>
+      </w:r>
+      <w:r>
+        <w:rPr>
+          <w:rFonts w:hint="eastAsia"/>
+        </w:rPr>
+        <w:t>、安装目录</w:t>
+      </w:r>
+    </w:p>
+    <w:p>
+      <w:pPr>
+        <w:pStyle w:val="ad"/>
+      </w:pPr>
+      <w:r>
+        <w:rPr>
+          <w:rFonts w:hint="eastAsia"/>
+        </w:rPr>
+        <w:t>sys.path</w:t>
+      </w:r>
+      <w:r>
+        <w:rPr>
+          <w:rFonts w:hint="eastAsia"/>
+        </w:rPr>
+        <w:t>是</w:t>
+      </w:r>
+      <w:r>
+        <w:rPr>
+          <w:rFonts w:hint="eastAsia"/>
+        </w:rPr>
+        <w:t>python</w:t>
+      </w:r>
+      <w:r>
+        <w:rPr>
+          <w:rFonts w:hint="eastAsia"/>
+        </w:rPr>
+        <w:t>的搜索模块的路径集，是一个</w:t>
+      </w:r>
+      <w:r>
+        <w:rPr>
+          <w:rFonts w:hint="eastAsia"/>
+        </w:rPr>
+        <w:t>list</w:t>
+      </w:r>
+    </w:p>
+    <w:p>
+      <w:pPr>
+        <w:pStyle w:val="ad"/>
+      </w:pPr>
+    </w:p>
+    <w:p>
+      <w:pPr>
+        <w:pStyle w:val="ad"/>
+      </w:pPr>
+      <w:r>
+        <w:rPr>
+          <w:rFonts w:hint="eastAsia"/>
+        </w:rPr>
+        <w:t>一、临时添加：当前窗口有效，关闭失效</w:t>
+      </w:r>
+    </w:p>
+    <w:p>
+      <w:pPr>
+        <w:pStyle w:val="ad"/>
+        <w:rPr>
+          <w:b/>
+        </w:rPr>
+      </w:pPr>
+      <w:r>
+        <w:rPr>
+          <w:rFonts w:hint="eastAsia"/>
+          <w:b/>
+        </w:rPr>
+        <w:t>sys.path.append("</w:t>
+      </w:r>
+      <w:r>
+        <w:rPr>
+          <w:rFonts w:hint="eastAsia"/>
+          <w:b/>
+        </w:rPr>
+        <w:t>路径</w:t>
+      </w:r>
+      <w:r>
+        <w:rPr>
+          <w:rFonts w:hint="eastAsia"/>
+          <w:b/>
+        </w:rPr>
+        <w:t>")</w:t>
+      </w:r>
+    </w:p>
+    <w:p>
+      <w:pPr>
+        <w:pStyle w:val="ad"/>
+      </w:pPr>
+    </w:p>
+    <w:p>
+      <w:pPr>
+        <w:pStyle w:val="ad"/>
+      </w:pPr>
+      <w:r>
+        <w:rPr>
+          <w:rFonts w:hint="eastAsia"/>
+        </w:rPr>
+        <w:t>二、增加</w:t>
+      </w:r>
+      <w:r>
+        <w:rPr>
+          <w:rFonts w:hint="eastAsia"/>
+        </w:rPr>
+        <w:t>.pth</w:t>
+      </w:r>
+      <w:r>
+        <w:rPr>
+          <w:rFonts w:hint="eastAsia"/>
+        </w:rPr>
+        <w:t>文件：当前版本有效，重新打开</w:t>
+      </w:r>
+      <w:r>
+        <w:rPr>
+          <w:rFonts w:hint="eastAsia"/>
+        </w:rPr>
+        <w:t>py</w:t>
+      </w:r>
+      <w:r>
+        <w:rPr>
+          <w:rFonts w:hint="eastAsia"/>
+        </w:rPr>
+        <w:t>文件生效</w:t>
+      </w:r>
+    </w:p>
+    <w:p>
+      <w:pPr>
+        <w:pStyle w:val="ad"/>
+        <w:rPr>
+          <w:b/>
+        </w:rPr>
+      </w:pPr>
+      <w:r>
+        <w:rPr>
+          <w:rFonts w:hint="eastAsia"/>
+          <w:b/>
+        </w:rPr>
+        <w:t>在</w:t>
+      </w:r>
+      <w:r>
+        <w:rPr>
+          <w:rFonts w:hint="eastAsia"/>
+          <w:b/>
+        </w:rPr>
+        <w:t>Lib/site-packages</w:t>
+      </w:r>
+      <w:r>
+        <w:rPr>
+          <w:rFonts w:hint="eastAsia"/>
+          <w:b/>
+        </w:rPr>
+        <w:t>中增加</w:t>
+      </w:r>
+      <w:r>
+        <w:rPr>
+          <w:rFonts w:hint="eastAsia"/>
+          <w:b/>
+        </w:rPr>
+        <w:t xml:space="preserve"> *.pth</w:t>
+      </w:r>
+      <w:r>
+        <w:rPr>
+          <w:rFonts w:hint="eastAsia"/>
+          <w:b/>
+        </w:rPr>
+        <w:t>，里面加入模块的路径</w:t>
+      </w:r>
+    </w:p>
+    <w:p>
+      <w:pPr>
+        <w:pStyle w:val="ad"/>
+        <w:rPr>
+          <w:b/>
+        </w:rPr>
+      </w:pPr>
+      <w:r>
+        <w:rPr>
+          <w:rFonts w:hint="eastAsia"/>
+          <w:b/>
+        </w:rPr>
+        <w:t>（在</w:t>
+      </w:r>
+      <w:r>
+        <w:rPr>
+          <w:rFonts w:hint="eastAsia"/>
+          <w:b/>
+        </w:rPr>
+        <w:t>Lib/site-packages</w:t>
+      </w:r>
+      <w:r>
+        <w:rPr>
+          <w:rFonts w:hint="eastAsia"/>
+          <w:b/>
+        </w:rPr>
+        <w:t>中放入</w:t>
+      </w:r>
+      <w:r>
+        <w:rPr>
+          <w:rFonts w:hint="eastAsia"/>
+          <w:b/>
+        </w:rPr>
+        <w:t xml:space="preserve"> .py</w:t>
+      </w:r>
+      <w:r>
+        <w:rPr>
+          <w:rFonts w:hint="eastAsia"/>
+          <w:b/>
+        </w:rPr>
+        <w:t>文件也可以）</w:t>
+      </w:r>
+    </w:p>
+    <w:p>
+      <w:pPr>
+        <w:pStyle w:val="ad"/>
+      </w:pPr>
+    </w:p>
+    <w:p>
+      <w:pPr>
+        <w:pStyle w:val="ad"/>
+      </w:pPr>
+      <w:r>
+        <w:rPr>
+          <w:rFonts w:hint="eastAsia"/>
+        </w:rPr>
+        <w:t>三、</w:t>
+      </w:r>
+      <w:r>
+        <w:rPr>
+          <w:rFonts w:hint="eastAsia"/>
+        </w:rPr>
+        <w:t>PythonPath</w:t>
+      </w:r>
+      <w:r>
+        <w:rPr>
+          <w:rFonts w:hint="eastAsia"/>
+        </w:rPr>
+        <w:t>下添加模块的目录：不同版本可共享，重新打开</w:t>
+      </w:r>
+      <w:r>
+        <w:rPr>
+          <w:rFonts w:hint="eastAsia"/>
+        </w:rPr>
+        <w:t>py</w:t>
+      </w:r>
+      <w:r>
+        <w:rPr>
+          <w:rFonts w:hint="eastAsia"/>
+        </w:rPr>
+        <w:t>文件生效</w:t>
+      </w:r>
+    </w:p>
+    <w:p>
+      <w:pPr>
+        <w:pStyle w:val="ad"/>
+      </w:pPr>
+    </w:p>
+    <w:p>
+      <w:pPr>
+        <w:pStyle w:val="ad"/>
+      </w:pPr>
+    </w:p>
+    <w:p>
+      <w:pPr>
+        <w:pStyle w:val="ad"/>
+        <w:rPr>
+          <w:b/>
+        </w:rPr>
+      </w:pPr>
+      <w:r>
+        <w:rPr>
+          <w:rFonts w:hint="eastAsia"/>
+          <w:b/>
+        </w:rPr>
+        <w:t>包：</w:t>
+      </w:r>
+    </w:p>
+    <w:p>
+      <w:pPr>
+        <w:pStyle w:val="ad"/>
+        <w:rPr>
+          <w:b/>
+        </w:rPr>
+      </w:pPr>
+      <w:r>
+        <w:rPr>
+          <w:rFonts w:hint="eastAsia"/>
+          <w:b/>
+        </w:rPr>
+        <w:t>将功能相近的模块放在同一个目录，且存在</w:t>
+      </w:r>
+      <w:r>
+        <w:rPr>
+          <w:rFonts w:hint="eastAsia"/>
+          <w:b/>
+        </w:rPr>
+        <w:t>__init__.py</w:t>
+      </w:r>
+      <w:r>
+        <w:rPr>
+          <w:rFonts w:hint="eastAsia"/>
+          <w:b/>
+        </w:rPr>
+        <w:t>文件</w:t>
+      </w:r>
+    </w:p>
+    <w:p>
+      <w:pPr>
+        <w:pStyle w:val="ad"/>
+      </w:pPr>
+    </w:p>
+    <w:p>
+      <w:pPr>
+        <w:pStyle w:val="ad"/>
+      </w:pPr>
+      <w:r>
+        <w:rPr>
+          <w:rFonts w:hint="eastAsia"/>
+        </w:rPr>
+        <w:t>使用包：</w:t>
+      </w:r>
+    </w:p>
+    <w:p>
+      <w:pPr>
+        <w:pStyle w:val="ad"/>
+      </w:pPr>
+      <w:r>
+        <w:rPr>
+          <w:rFonts w:hint="eastAsia"/>
+        </w:rPr>
+        <w:t xml:space="preserve">import </w:t>
+      </w:r>
+      <w:r>
+        <w:rPr>
+          <w:rFonts w:hint="eastAsia"/>
+        </w:rPr>
+        <w:t>包</w:t>
+      </w:r>
+      <w:r>
+        <w:rPr>
+          <w:rFonts w:hint="eastAsia"/>
+        </w:rPr>
+        <w:t>.</w:t>
+      </w:r>
+      <w:r>
+        <w:rPr>
+          <w:rFonts w:hint="eastAsia"/>
+        </w:rPr>
+        <w:t>模块</w:t>
+      </w:r>
+    </w:p>
+    <w:p>
+      <w:pPr>
+        <w:pStyle w:val="ad"/>
+      </w:pPr>
+      <w:r>
+        <w:rPr>
+          <w:rFonts w:hint="eastAsia"/>
+        </w:rPr>
+        <w:t xml:space="preserve">    </w:t>
+      </w:r>
+      <w:r>
+        <w:rPr>
+          <w:rFonts w:hint="eastAsia"/>
+        </w:rPr>
+        <w:t>调用时</w:t>
+      </w:r>
+      <w:r>
+        <w:rPr>
+          <w:rFonts w:hint="eastAsia"/>
+        </w:rPr>
+        <w:t xml:space="preserve">  </w:t>
+      </w:r>
+      <w:r>
+        <w:rPr>
+          <w:rFonts w:hint="eastAsia"/>
+        </w:rPr>
+        <w:t>包</w:t>
+      </w:r>
+      <w:r>
+        <w:rPr>
+          <w:rFonts w:hint="eastAsia"/>
+        </w:rPr>
+        <w:t>.</w:t>
+      </w:r>
+      <w:r>
+        <w:rPr>
+          <w:rFonts w:hint="eastAsia"/>
+        </w:rPr>
+        <w:t>模块</w:t>
+      </w:r>
+      <w:r>
+        <w:rPr>
+          <w:rFonts w:hint="eastAsia"/>
+        </w:rPr>
+        <w:t>.</w:t>
+      </w:r>
+      <w:r>
+        <w:rPr>
+          <w:rFonts w:hint="eastAsia"/>
+        </w:rPr>
+        <w:t>变量</w:t>
+      </w:r>
+    </w:p>
+    <w:p>
+      <w:pPr>
+        <w:pStyle w:val="ad"/>
+      </w:pPr>
+      <w:r>
+        <w:rPr>
+          <w:rFonts w:hint="eastAsia"/>
+        </w:rPr>
+        <w:t xml:space="preserve">from </w:t>
+      </w:r>
+      <w:r>
+        <w:rPr>
+          <w:rFonts w:hint="eastAsia"/>
+        </w:rPr>
+        <w:t>包</w:t>
+      </w:r>
+      <w:r>
+        <w:rPr>
+          <w:rFonts w:hint="eastAsia"/>
+        </w:rPr>
+        <w:t xml:space="preserve"> import </w:t>
+      </w:r>
+      <w:r>
+        <w:rPr>
+          <w:rFonts w:hint="eastAsia"/>
+        </w:rPr>
+        <w:t>模块</w:t>
+      </w:r>
+    </w:p>
+    <w:p>
+      <w:pPr>
+        <w:pStyle w:val="ad"/>
+      </w:pPr>
+      <w:r>
+        <w:rPr>
+          <w:rFonts w:hint="eastAsia"/>
+        </w:rPr>
+        <w:t xml:space="preserve">    </w:t>
+      </w:r>
+      <w:r>
+        <w:rPr>
+          <w:rFonts w:hint="eastAsia"/>
+        </w:rPr>
+        <w:t>调用时</w:t>
+      </w:r>
+      <w:r>
+        <w:rPr>
+          <w:rFonts w:hint="eastAsia"/>
+        </w:rPr>
+        <w:t xml:space="preserve">  </w:t>
+      </w:r>
+      <w:r>
+        <w:rPr>
+          <w:rFonts w:hint="eastAsia"/>
+        </w:rPr>
+        <w:t>模块</w:t>
+      </w:r>
+      <w:r>
+        <w:rPr>
+          <w:rFonts w:hint="eastAsia"/>
+        </w:rPr>
+        <w:t>.</w:t>
+      </w:r>
+      <w:r>
+        <w:rPr>
+          <w:rFonts w:hint="eastAsia"/>
+        </w:rPr>
+        <w:t>变量</w:t>
+      </w:r>
+    </w:p>
+    <w:p>
+      <w:pPr>
+        <w:pStyle w:val="ad"/>
+      </w:pPr>
+      <w:r>
+        <w:rPr>
+          <w:rFonts w:hint="eastAsia"/>
+        </w:rPr>
         <w:lastRenderedPageBreak/>
-        <w:t>十一、模块</w:t>
+        <w:t xml:space="preserve">from </w:t>
+      </w:r>
+      <w:r>
+        <w:rPr>
+          <w:rFonts w:hint="eastAsia"/>
+        </w:rPr>
+        <w:t>包</w:t>
+      </w:r>
+      <w:r>
+        <w:rPr>
+          <w:rFonts w:hint="eastAsia"/>
+        </w:rPr>
+        <w:t>.</w:t>
+      </w:r>
+      <w:r>
+        <w:rPr>
+          <w:rFonts w:hint="eastAsia"/>
+        </w:rPr>
+        <w:t>模块</w:t>
+      </w:r>
+      <w:r>
+        <w:rPr>
+          <w:rFonts w:hint="eastAsia"/>
+        </w:rPr>
+        <w:t xml:space="preserve"> import *</w:t>
       </w:r>
     </w:p>
     <w:p>
@@ -11590,13 +12561,53 @@
         <w:rPr>
           <w:rFonts w:hint="eastAsia"/>
         </w:rPr>
-        <w:t>从本质上来说，它们都是为了更好的组织已经有的程序，以方便重复利用。</w:t>
+        <w:t xml:space="preserve">    </w:t>
+      </w:r>
+      <w:r>
+        <w:rPr>
+          <w:rFonts w:hint="eastAsia"/>
+        </w:rPr>
+        <w:t>调用时</w:t>
+      </w:r>
+      <w:r>
+        <w:rPr>
+          <w:rFonts w:hint="eastAsia"/>
+        </w:rPr>
+        <w:t xml:space="preserve"> </w:t>
+      </w:r>
+      <w:r>
+        <w:rPr>
+          <w:rFonts w:hint="eastAsia"/>
+        </w:rPr>
+        <w:t>直接变量</w:t>
       </w:r>
     </w:p>
     <w:p>
       <w:pPr>
         <w:pStyle w:val="ad"/>
       </w:pPr>
+    </w:p>
+    <w:p>
+      <w:pPr>
+        <w:pStyle w:val="ad"/>
+      </w:pPr>
+      <w:r>
+        <w:rPr>
+          <w:rFonts w:hint="eastAsia"/>
+        </w:rPr>
+        <w:t>显示每个模块的定义</w:t>
+      </w:r>
+    </w:p>
+    <w:p>
+      <w:pPr>
+        <w:pStyle w:val="ad"/>
+      </w:pPr>
+      <w:r>
+        <w:rPr>
+          <w:rFonts w:hint="eastAsia"/>
+        </w:rPr>
+        <w:t>print dir(</w:t>
+      </w:r>
       <w:r>
         <w:rPr>
           <w:rFonts w:hint="eastAsia"/>
@@ -11607,31 +12618,31 @@
         <w:rPr>
           <w:rFonts w:hint="eastAsia"/>
         </w:rPr>
-        <w:t xml:space="preserve">Modules </w:t>
-      </w:r>
-      <w:r>
-        <w:rPr>
-          <w:rFonts w:hint="eastAsia"/>
-        </w:rPr>
-        <w:t>一个</w:t>
-      </w:r>
-      <w:r>
-        <w:rPr>
-          <w:rFonts w:hint="eastAsia"/>
-        </w:rPr>
-        <w:t>.py</w:t>
-      </w:r>
-      <w:r>
-        <w:rPr>
-          <w:rFonts w:hint="eastAsia"/>
-        </w:rPr>
-        <w:t>文件就是一个模块</w:t>
+        <w:t>)</w:t>
       </w:r>
     </w:p>
     <w:p>
       <w:pPr>
         <w:pStyle w:val="ad"/>
       </w:pPr>
+      <w:r>
+        <w:rPr>
+          <w:rFonts w:hint="eastAsia"/>
+        </w:rPr>
+        <w:t>记录模块名称的变量：</w:t>
+      </w:r>
+      <w:r>
+        <w:rPr>
+          <w:rFonts w:hint="eastAsia"/>
+        </w:rPr>
+        <w:t xml:space="preserve"> __name__ </w:t>
+      </w:r>
+      <w:r>
+        <w:rPr>
+          <w:rFonts w:hint="eastAsia"/>
+        </w:rPr>
+        <w:t>，</w:t>
+      </w:r>
     </w:p>
     <w:p>
       <w:pPr>
@@ -11641,42 +12652,30 @@
         <w:rPr>
           <w:rFonts w:hint="eastAsia"/>
         </w:rPr>
-        <w:t xml:space="preserve">import </w:t>
-      </w:r>
-      <w:r>
-        <w:rPr>
-          <w:rFonts w:hint="eastAsia"/>
-        </w:rPr>
-        <w:t>模块</w:t>
+        <w:t>如果该模块不是被导入到其他程序中执行，则</w:t>
+      </w:r>
+      <w:r>
+        <w:rPr>
+          <w:rFonts w:hint="eastAsia"/>
+        </w:rPr>
+        <w:t>__name__=  __main__</w:t>
       </w:r>
     </w:p>
     <w:p>
       <w:pPr>
         <w:pStyle w:val="ad"/>
       </w:pPr>
-      <w:r>
-        <w:rPr>
-          <w:rFonts w:hint="eastAsia"/>
-        </w:rPr>
-        <w:t>在执行时，需要在具体的变量、函数、类名前加上“模块名</w:t>
-      </w:r>
-      <w:r>
-        <w:rPr>
-          <w:rFonts w:hint="eastAsia"/>
-        </w:rPr>
-        <w:t>.</w:t>
-      </w:r>
-      <w:r>
-        <w:rPr>
-          <w:rFonts w:hint="eastAsia"/>
-        </w:rPr>
-        <w:t>”前缀</w:t>
-      </w:r>
     </w:p>
     <w:p>
       <w:pPr>
         <w:pStyle w:val="ad"/>
       </w:pPr>
+      <w:r>
+        <w:rPr>
+          <w:rFonts w:hint="eastAsia"/>
+        </w:rPr>
+        <w:t>常用内置标准模块，</w:t>
+      </w:r>
     </w:p>
     <w:p>
       <w:pPr>
@@ -11686,763 +12685,6 @@
         <w:rPr>
           <w:rFonts w:hint="eastAsia"/>
         </w:rPr>
-        <w:t xml:space="preserve">from  </w:t>
-      </w:r>
-      <w:r>
-        <w:rPr>
-          <w:rFonts w:hint="eastAsia"/>
-        </w:rPr>
-        <w:t>模块</w:t>
-      </w:r>
-      <w:r>
-        <w:rPr>
-          <w:rFonts w:hint="eastAsia"/>
-        </w:rPr>
-        <w:t xml:space="preserve"> improt  ....</w:t>
-      </w:r>
-    </w:p>
-    <w:p>
-      <w:pPr>
-        <w:pStyle w:val="ad"/>
-      </w:pPr>
-      <w:r>
-        <w:rPr>
-          <w:rFonts w:hint="eastAsia"/>
-        </w:rPr>
-        <w:t>不用加前缀，直接访问具体的变量、函数、类名</w:t>
-      </w:r>
-    </w:p>
-    <w:p>
-      <w:pPr>
-        <w:pStyle w:val="ad"/>
-      </w:pPr>
-    </w:p>
-    <w:p>
-      <w:pPr>
-        <w:pStyle w:val="ad"/>
-        <w:rPr>
-          <w:b/>
-        </w:rPr>
-      </w:pPr>
-      <w:r>
-        <w:rPr>
-          <w:rFonts w:hint="eastAsia"/>
-          <w:b/>
-        </w:rPr>
-        <w:t>模块搜索目录：</w:t>
-      </w:r>
-    </w:p>
-    <w:p>
-      <w:pPr>
-        <w:pStyle w:val="ad"/>
-      </w:pPr>
-      <w:r>
-        <w:rPr>
-          <w:rFonts w:hint="eastAsia"/>
-        </w:rPr>
-        <w:t>1</w:t>
-      </w:r>
-      <w:r>
-        <w:rPr>
-          <w:rFonts w:hint="eastAsia"/>
-        </w:rPr>
-        <w:t>、当前</w:t>
-      </w:r>
-      <w:r>
-        <w:rPr>
-          <w:rFonts w:hint="eastAsia"/>
-        </w:rPr>
-        <w:t>py</w:t>
-      </w:r>
-      <w:r>
-        <w:rPr>
-          <w:rFonts w:hint="eastAsia"/>
-        </w:rPr>
-        <w:t>文件所在的目录</w:t>
-      </w:r>
-    </w:p>
-    <w:p>
-      <w:pPr>
-        <w:pStyle w:val="ad"/>
-      </w:pPr>
-      <w:r>
-        <w:rPr>
-          <w:rFonts w:hint="eastAsia"/>
-        </w:rPr>
-        <w:t>2</w:t>
-      </w:r>
-      <w:r>
-        <w:rPr>
-          <w:rFonts w:hint="eastAsia"/>
-        </w:rPr>
-        <w:t>、到</w:t>
-      </w:r>
-      <w:r>
-        <w:rPr>
-          <w:rFonts w:hint="eastAsia"/>
-        </w:rPr>
-        <w:t>PythonPath</w:t>
-      </w:r>
-      <w:r>
-        <w:rPr>
-          <w:rFonts w:hint="eastAsia"/>
-        </w:rPr>
-        <w:t>环境变量下的每个目录查找</w:t>
-      </w:r>
-    </w:p>
-    <w:p>
-      <w:pPr>
-        <w:pStyle w:val="ad"/>
-      </w:pPr>
-      <w:r>
-        <w:rPr>
-          <w:rFonts w:hint="eastAsia"/>
-        </w:rPr>
-        <w:t>3</w:t>
-      </w:r>
-      <w:r>
-        <w:rPr>
-          <w:rFonts w:hint="eastAsia"/>
-        </w:rPr>
-        <w:t>、安装目录</w:t>
-      </w:r>
-    </w:p>
-    <w:p>
-      <w:pPr>
-        <w:pStyle w:val="ad"/>
-      </w:pPr>
-      <w:r>
-        <w:rPr>
-          <w:rFonts w:hint="eastAsia"/>
-        </w:rPr>
-        <w:t>sys.path</w:t>
-      </w:r>
-      <w:r>
-        <w:rPr>
-          <w:rFonts w:hint="eastAsia"/>
-        </w:rPr>
-        <w:t>是</w:t>
-      </w:r>
-      <w:r>
-        <w:rPr>
-          <w:rFonts w:hint="eastAsia"/>
-        </w:rPr>
-        <w:t>python</w:t>
-      </w:r>
-      <w:r>
-        <w:rPr>
-          <w:rFonts w:hint="eastAsia"/>
-        </w:rPr>
-        <w:t>的搜索模块的路径集，是一个</w:t>
-      </w:r>
-      <w:r>
-        <w:rPr>
-          <w:rFonts w:hint="eastAsia"/>
-        </w:rPr>
-        <w:t>list</w:t>
-      </w:r>
-    </w:p>
-    <w:p>
-      <w:pPr>
-        <w:pStyle w:val="ad"/>
-      </w:pPr>
-    </w:p>
-    <w:p>
-      <w:pPr>
-        <w:pStyle w:val="ad"/>
-      </w:pPr>
-      <w:r>
-        <w:rPr>
-          <w:rFonts w:hint="eastAsia"/>
-        </w:rPr>
-        <w:t>一、临时添加：当前窗口有效，关闭失效</w:t>
-      </w:r>
-    </w:p>
-    <w:p>
-      <w:pPr>
-        <w:pStyle w:val="ad"/>
-        <w:rPr>
-          <w:b/>
-        </w:rPr>
-      </w:pPr>
-      <w:r>
-        <w:rPr>
-          <w:rFonts w:hint="eastAsia"/>
-          <w:b/>
-        </w:rPr>
-        <w:t>sys.path.append("</w:t>
-      </w:r>
-      <w:r>
-        <w:rPr>
-          <w:rFonts w:hint="eastAsia"/>
-          <w:b/>
-        </w:rPr>
-        <w:t>路径</w:t>
-      </w:r>
-      <w:r>
-        <w:rPr>
-          <w:rFonts w:hint="eastAsia"/>
-          <w:b/>
-        </w:rPr>
-        <w:t>")</w:t>
-      </w:r>
-    </w:p>
-    <w:p>
-      <w:pPr>
-        <w:pStyle w:val="ad"/>
-      </w:pPr>
-    </w:p>
-    <w:p>
-      <w:pPr>
-        <w:pStyle w:val="ad"/>
-      </w:pPr>
-      <w:r>
-        <w:rPr>
-          <w:rFonts w:hint="eastAsia"/>
-        </w:rPr>
-        <w:t>二、增加</w:t>
-      </w:r>
-      <w:r>
-        <w:rPr>
-          <w:rFonts w:hint="eastAsia"/>
-        </w:rPr>
-        <w:t>.pth</w:t>
-      </w:r>
-      <w:r>
-        <w:rPr>
-          <w:rFonts w:hint="eastAsia"/>
-        </w:rPr>
-        <w:t>文件：当前版本有效，重新打开</w:t>
-      </w:r>
-      <w:r>
-        <w:rPr>
-          <w:rFonts w:hint="eastAsia"/>
-        </w:rPr>
-        <w:t>py</w:t>
-      </w:r>
-      <w:r>
-        <w:rPr>
-          <w:rFonts w:hint="eastAsia"/>
-        </w:rPr>
-        <w:t>文件生效</w:t>
-      </w:r>
-    </w:p>
-    <w:p>
-      <w:pPr>
-        <w:pStyle w:val="ad"/>
-        <w:rPr>
-          <w:b/>
-        </w:rPr>
-      </w:pPr>
-      <w:r>
-        <w:rPr>
-          <w:rFonts w:hint="eastAsia"/>
-          <w:b/>
-        </w:rPr>
-        <w:t>在</w:t>
-      </w:r>
-      <w:r>
-        <w:rPr>
-          <w:rFonts w:hint="eastAsia"/>
-          <w:b/>
-        </w:rPr>
-        <w:t>Lib/site-packages</w:t>
-      </w:r>
-      <w:r>
-        <w:rPr>
-          <w:rFonts w:hint="eastAsia"/>
-          <w:b/>
-        </w:rPr>
-        <w:t>中增加</w:t>
-      </w:r>
-      <w:r>
-        <w:rPr>
-          <w:rFonts w:hint="eastAsia"/>
-          <w:b/>
-        </w:rPr>
-        <w:t xml:space="preserve"> *.pth</w:t>
-      </w:r>
-      <w:r>
-        <w:rPr>
-          <w:rFonts w:hint="eastAsia"/>
-          <w:b/>
-        </w:rPr>
-        <w:t>，里面加入模块的路径</w:t>
-      </w:r>
-    </w:p>
-    <w:p>
-      <w:pPr>
-        <w:pStyle w:val="ad"/>
-        <w:rPr>
-          <w:b/>
-        </w:rPr>
-      </w:pPr>
-      <w:r>
-        <w:rPr>
-          <w:rFonts w:hint="eastAsia"/>
-          <w:b/>
-        </w:rPr>
-        <w:t>（在</w:t>
-      </w:r>
-      <w:r>
-        <w:rPr>
-          <w:rFonts w:hint="eastAsia"/>
-          <w:b/>
-        </w:rPr>
-        <w:t>Lib/site-packages</w:t>
-      </w:r>
-      <w:r>
-        <w:rPr>
-          <w:rFonts w:hint="eastAsia"/>
-          <w:b/>
-        </w:rPr>
-        <w:t>中放入</w:t>
-      </w:r>
-      <w:r>
-        <w:rPr>
-          <w:rFonts w:hint="eastAsia"/>
-          <w:b/>
-        </w:rPr>
-        <w:t xml:space="preserve"> .py</w:t>
-      </w:r>
-      <w:r>
-        <w:rPr>
-          <w:rFonts w:hint="eastAsia"/>
-          <w:b/>
-        </w:rPr>
-        <w:t>文件也可以）</w:t>
-      </w:r>
-    </w:p>
-    <w:p>
-      <w:pPr>
-        <w:pStyle w:val="ad"/>
-      </w:pPr>
-    </w:p>
-    <w:p>
-      <w:pPr>
-        <w:pStyle w:val="ad"/>
-      </w:pPr>
-      <w:r>
-        <w:rPr>
-          <w:rFonts w:hint="eastAsia"/>
-        </w:rPr>
-        <w:t>三、</w:t>
-      </w:r>
-      <w:r>
-        <w:rPr>
-          <w:rFonts w:hint="eastAsia"/>
-        </w:rPr>
-        <w:t>PythonPath</w:t>
-      </w:r>
-      <w:r>
-        <w:rPr>
-          <w:rFonts w:hint="eastAsia"/>
-        </w:rPr>
-        <w:t>下添加模块的目录：不同版本可共享，重新打开</w:t>
-      </w:r>
-      <w:r>
-        <w:rPr>
-          <w:rFonts w:hint="eastAsia"/>
-        </w:rPr>
-        <w:t>py</w:t>
-      </w:r>
-      <w:r>
-        <w:rPr>
-          <w:rFonts w:hint="eastAsia"/>
-        </w:rPr>
-        <w:t>文件生效</w:t>
-      </w:r>
-    </w:p>
-    <w:p>
-      <w:pPr>
-        <w:pStyle w:val="ad"/>
-      </w:pPr>
-    </w:p>
-    <w:p>
-      <w:pPr>
-        <w:pStyle w:val="ad"/>
-      </w:pPr>
-    </w:p>
-    <w:p>
-      <w:pPr>
-        <w:pStyle w:val="ad"/>
-        <w:rPr>
-          <w:b/>
-        </w:rPr>
-      </w:pPr>
-      <w:r>
-        <w:rPr>
-          <w:rFonts w:hint="eastAsia"/>
-          <w:b/>
-        </w:rPr>
-        <w:t>包：</w:t>
-      </w:r>
-    </w:p>
-    <w:p>
-      <w:pPr>
-        <w:pStyle w:val="ad"/>
-        <w:rPr>
-          <w:b/>
-        </w:rPr>
-      </w:pPr>
-      <w:r>
-        <w:rPr>
-          <w:rFonts w:hint="eastAsia"/>
-          <w:b/>
-        </w:rPr>
-        <w:t>将功能相近的模块放在同一个目录，且存在</w:t>
-      </w:r>
-      <w:r>
-        <w:rPr>
-          <w:rFonts w:hint="eastAsia"/>
-          <w:b/>
-        </w:rPr>
-        <w:t>__init__.py</w:t>
-      </w:r>
-      <w:r>
-        <w:rPr>
-          <w:rFonts w:hint="eastAsia"/>
-          <w:b/>
-        </w:rPr>
-        <w:t>文件</w:t>
-      </w:r>
-    </w:p>
-    <w:p>
-      <w:pPr>
-        <w:pStyle w:val="ad"/>
-      </w:pPr>
-    </w:p>
-    <w:p>
-      <w:pPr>
-        <w:pStyle w:val="ad"/>
-      </w:pPr>
-      <w:r>
-        <w:rPr>
-          <w:rFonts w:hint="eastAsia"/>
-        </w:rPr>
-        <w:t>使用包：</w:t>
-      </w:r>
-    </w:p>
-    <w:p>
-      <w:pPr>
-        <w:pStyle w:val="ad"/>
-      </w:pPr>
-      <w:r>
-        <w:rPr>
-          <w:rFonts w:hint="eastAsia"/>
-        </w:rPr>
-        <w:t xml:space="preserve">import </w:t>
-      </w:r>
-      <w:r>
-        <w:rPr>
-          <w:rFonts w:hint="eastAsia"/>
-        </w:rPr>
-        <w:t>包</w:t>
-      </w:r>
-      <w:r>
-        <w:rPr>
-          <w:rFonts w:hint="eastAsia"/>
-        </w:rPr>
-        <w:t>.</w:t>
-      </w:r>
-      <w:r>
-        <w:rPr>
-          <w:rFonts w:hint="eastAsia"/>
-        </w:rPr>
-        <w:t>模块</w:t>
-      </w:r>
-    </w:p>
-    <w:p>
-      <w:pPr>
-        <w:pStyle w:val="ad"/>
-      </w:pPr>
-      <w:r>
-        <w:rPr>
-          <w:rFonts w:hint="eastAsia"/>
-        </w:rPr>
-        <w:t xml:space="preserve">    </w:t>
-      </w:r>
-      <w:r>
-        <w:rPr>
-          <w:rFonts w:hint="eastAsia"/>
-        </w:rPr>
-        <w:t>调用时</w:t>
-      </w:r>
-      <w:r>
-        <w:rPr>
-          <w:rFonts w:hint="eastAsia"/>
-        </w:rPr>
-        <w:t xml:space="preserve">  </w:t>
-      </w:r>
-      <w:r>
-        <w:rPr>
-          <w:rFonts w:hint="eastAsia"/>
-        </w:rPr>
-        <w:t>包</w:t>
-      </w:r>
-      <w:r>
-        <w:rPr>
-          <w:rFonts w:hint="eastAsia"/>
-        </w:rPr>
-        <w:t>.</w:t>
-      </w:r>
-      <w:r>
-        <w:rPr>
-          <w:rFonts w:hint="eastAsia"/>
-        </w:rPr>
-        <w:t>模块</w:t>
-      </w:r>
-      <w:r>
-        <w:rPr>
-          <w:rFonts w:hint="eastAsia"/>
-        </w:rPr>
-        <w:t>.</w:t>
-      </w:r>
-      <w:r>
-        <w:rPr>
-          <w:rFonts w:hint="eastAsia"/>
-        </w:rPr>
-        <w:t>变量</w:t>
-      </w:r>
-    </w:p>
-    <w:p>
-      <w:pPr>
-        <w:pStyle w:val="ad"/>
-      </w:pPr>
-      <w:r>
-        <w:rPr>
-          <w:rFonts w:hint="eastAsia"/>
-        </w:rPr>
-        <w:t xml:space="preserve">from </w:t>
-      </w:r>
-      <w:r>
-        <w:rPr>
-          <w:rFonts w:hint="eastAsia"/>
-        </w:rPr>
-        <w:t>包</w:t>
-      </w:r>
-      <w:r>
-        <w:rPr>
-          <w:rFonts w:hint="eastAsia"/>
-        </w:rPr>
-        <w:t xml:space="preserve"> import </w:t>
-      </w:r>
-      <w:r>
-        <w:rPr>
-          <w:rFonts w:hint="eastAsia"/>
-        </w:rPr>
-        <w:t>模块</w:t>
-      </w:r>
-    </w:p>
-    <w:p>
-      <w:pPr>
-        <w:pStyle w:val="ad"/>
-      </w:pPr>
-      <w:r>
-        <w:rPr>
-          <w:rFonts w:hint="eastAsia"/>
-        </w:rPr>
-        <w:t xml:space="preserve">    </w:t>
-      </w:r>
-      <w:r>
-        <w:rPr>
-          <w:rFonts w:hint="eastAsia"/>
-        </w:rPr>
-        <w:t>调用时</w:t>
-      </w:r>
-      <w:r>
-        <w:rPr>
-          <w:rFonts w:hint="eastAsia"/>
-        </w:rPr>
-        <w:t xml:space="preserve">  </w:t>
-      </w:r>
-      <w:r>
-        <w:rPr>
-          <w:rFonts w:hint="eastAsia"/>
-        </w:rPr>
-        <w:t>模块</w:t>
-      </w:r>
-      <w:r>
-        <w:rPr>
-          <w:rFonts w:hint="eastAsia"/>
-        </w:rPr>
-        <w:t>.</w:t>
-      </w:r>
-      <w:r>
-        <w:rPr>
-          <w:rFonts w:hint="eastAsia"/>
-        </w:rPr>
-        <w:t>变量</w:t>
-      </w:r>
-    </w:p>
-    <w:p>
-      <w:pPr>
-        <w:pStyle w:val="ad"/>
-      </w:pPr>
-      <w:r>
-        <w:rPr>
-          <w:rFonts w:hint="eastAsia"/>
-        </w:rPr>
-        <w:t xml:space="preserve">from </w:t>
-      </w:r>
-      <w:r>
-        <w:rPr>
-          <w:rFonts w:hint="eastAsia"/>
-        </w:rPr>
-        <w:t>包</w:t>
-      </w:r>
-      <w:r>
-        <w:rPr>
-          <w:rFonts w:hint="eastAsia"/>
-        </w:rPr>
-        <w:t>.</w:t>
-      </w:r>
-      <w:r>
-        <w:rPr>
-          <w:rFonts w:hint="eastAsia"/>
-        </w:rPr>
-        <w:t>模块</w:t>
-      </w:r>
-      <w:r>
-        <w:rPr>
-          <w:rFonts w:hint="eastAsia"/>
-        </w:rPr>
-        <w:t xml:space="preserve"> import *</w:t>
-      </w:r>
-    </w:p>
-    <w:p>
-      <w:pPr>
-        <w:pStyle w:val="ad"/>
-      </w:pPr>
-      <w:r>
-        <w:rPr>
-          <w:rFonts w:hint="eastAsia"/>
-        </w:rPr>
-        <w:t xml:space="preserve">    </w:t>
-      </w:r>
-      <w:r>
-        <w:rPr>
-          <w:rFonts w:hint="eastAsia"/>
-        </w:rPr>
-        <w:t>调用时</w:t>
-      </w:r>
-      <w:r>
-        <w:rPr>
-          <w:rFonts w:hint="eastAsia"/>
-        </w:rPr>
-        <w:t xml:space="preserve"> </w:t>
-      </w:r>
-      <w:r>
-        <w:rPr>
-          <w:rFonts w:hint="eastAsia"/>
-        </w:rPr>
-        <w:t>直接变量</w:t>
-      </w:r>
-    </w:p>
-    <w:p>
-      <w:pPr>
-        <w:pStyle w:val="ad"/>
-      </w:pPr>
-    </w:p>
-    <w:p>
-      <w:pPr>
-        <w:pStyle w:val="ad"/>
-      </w:pPr>
-      <w:r>
-        <w:rPr>
-          <w:rFonts w:hint="eastAsia"/>
-        </w:rPr>
-        <w:t>显示每个模块的定义</w:t>
-      </w:r>
-    </w:p>
-    <w:p>
-      <w:pPr>
-        <w:pStyle w:val="ad"/>
-      </w:pPr>
-      <w:r>
-        <w:rPr>
-          <w:rFonts w:hint="eastAsia"/>
-        </w:rPr>
-        <w:t>print dir(</w:t>
-      </w:r>
-      <w:r>
-        <w:rPr>
-          <w:rFonts w:hint="eastAsia"/>
-        </w:rPr>
-        <w:t>模块</w:t>
-      </w:r>
-      <w:r>
-        <w:rPr>
-          <w:rFonts w:hint="eastAsia"/>
-        </w:rPr>
-        <w:t>)</w:t>
-      </w:r>
-    </w:p>
-    <w:p>
-      <w:pPr>
-        <w:pStyle w:val="ad"/>
-      </w:pPr>
-      <w:r>
-        <w:rPr>
-          <w:rFonts w:hint="eastAsia"/>
-        </w:rPr>
-        <w:t>记录模块名称的变量：</w:t>
-      </w:r>
-      <w:r>
-        <w:rPr>
-          <w:rFonts w:hint="eastAsia"/>
-        </w:rPr>
-        <w:t xml:space="preserve"> __name__ </w:t>
-      </w:r>
-      <w:r>
-        <w:rPr>
-          <w:rFonts w:hint="eastAsia"/>
-        </w:rPr>
-        <w:t>，</w:t>
-      </w:r>
-    </w:p>
-    <w:p>
-      <w:pPr>
-        <w:pStyle w:val="ad"/>
-      </w:pPr>
-      <w:r>
-        <w:rPr>
-          <w:rFonts w:hint="eastAsia"/>
-        </w:rPr>
-        <w:t>如果该模块不是被导入到其他程序中执行，则</w:t>
-      </w:r>
-      <w:r>
-        <w:rPr>
-          <w:rFonts w:hint="eastAsia"/>
-        </w:rPr>
-        <w:t>__name__=  __main__</w:t>
-      </w:r>
-    </w:p>
-    <w:p>
-      <w:pPr>
-        <w:pStyle w:val="ad"/>
-      </w:pPr>
-    </w:p>
-    <w:p>
-      <w:pPr>
-        <w:pStyle w:val="ad"/>
-      </w:pPr>
-      <w:r>
-        <w:rPr>
-          <w:rFonts w:hint="eastAsia"/>
-        </w:rPr>
-        <w:t>常用内置标准模块，</w:t>
-      </w:r>
-    </w:p>
-    <w:p>
-      <w:pPr>
-        <w:pStyle w:val="ad"/>
-      </w:pPr>
-      <w:r>
-        <w:rPr>
-          <w:rFonts w:hint="eastAsia"/>
-        </w:rPr>
-        <w:lastRenderedPageBreak/>
         <w:t xml:space="preserve">    sys</w:t>
       </w:r>
       <w:r>
@@ -12869,6 +13111,46 @@
           <w:szCs w:val="21"/>
         </w:rPr>
         <w:t>*except</w:t>
+      </w:r>
+      <w:r>
+        <w:rPr>
+          <w:rFonts w:ascii="Tahoma" w:eastAsia="宋体" w:hAnsi="Tahoma" w:cs="Tahoma"/>
+          <w:b/>
+          <w:color w:val="000000"/>
+          <w:kern w:val="0"/>
+          <w:szCs w:val="21"/>
+        </w:rPr>
+        <w:t>(</w:t>
+      </w:r>
+      <w:r>
+        <w:rPr>
+          <w:rFonts w:ascii="Tahoma" w:eastAsia="宋体" w:hAnsi="Tahoma" w:cs="Tahoma" w:hint="eastAsia"/>
+          <w:b/>
+          <w:color w:val="000000"/>
+          <w:kern w:val="0"/>
+          <w:szCs w:val="21"/>
+        </w:rPr>
+        <w:t>接受</w:t>
+      </w:r>
+      <w:r>
+        <w:rPr>
+          <w:rFonts w:ascii="Tahoma" w:eastAsia="宋体" w:hAnsi="Tahoma" w:cs="Tahoma"/>
+          <w:b/>
+          <w:color w:val="000000"/>
+          <w:kern w:val="0"/>
+          <w:szCs w:val="21"/>
+        </w:rPr>
+        <w:t>错误</w:t>
+      </w:r>
+      <w:r>
+        <w:rPr>
+          <w:rFonts w:ascii="Tahoma" w:eastAsia="宋体" w:hAnsi="Tahoma" w:cs="Tahoma"/>
+          <w:b/>
+          <w:color w:val="000000"/>
+          <w:kern w:val="0"/>
+          <w:szCs w:val="21"/>
+        </w:rPr>
+        <w:t>)</w:t>
       </w:r>
       <w:r>
         <w:rPr>
@@ -13248,15 +13530,11 @@
       </w:hyperlink>
     </w:p>
     <w:p>
-      <w:pPr>
-        <w:rPr>
-          <w:rFonts w:hint="eastAsia"/>
-        </w:rPr>
-      </w:pPr>
-      <w:r>
-        <w:rPr>
-          <w:rFonts w:hint="eastAsia"/>
-        </w:rPr>
+      <w:r>
+        <w:rPr>
+          <w:rFonts w:hint="eastAsia"/>
+        </w:rPr>
+        <w:lastRenderedPageBreak/>
         <w:t>b</w:t>
       </w:r>
       <w:r>
@@ -13295,7 +13573,6 @@
         <w:rPr>
           <w:noProof/>
         </w:rPr>
-        <w:lastRenderedPageBreak/>
         <w:drawing>
           <wp:inline distT="0" distB="0" distL="0" distR="0" wp14:anchorId="53B4E7D8" wp14:editId="5E2F2D59">
             <wp:extent cx="5267325" cy="2447925"/>
@@ -13889,6 +14166,7 @@
         <w:pStyle w:val="ad"/>
       </w:pPr>
       <w:r>
+        <w:lastRenderedPageBreak/>
         <w:br/>
       </w:r>
     </w:p>
@@ -13897,7 +14175,6 @@
         <w:pStyle w:val="ad"/>
       </w:pPr>
       <w:r>
-        <w:lastRenderedPageBreak/>
         <w:t>os</w:t>
       </w:r>
       <w:r>
@@ -14210,7 +14487,7 @@
         <w:widowControl/>
         <w:jc w:val="left"/>
         <w:rPr>
-          <w:rFonts w:ascii="Tahoma" w:eastAsia="宋体" w:hAnsi="Tahoma" w:cs="Tahoma" w:hint="eastAsia"/>
+          <w:rFonts w:ascii="Tahoma" w:eastAsia="宋体" w:hAnsi="Tahoma" w:cs="Tahoma"/>
           <w:color w:val="000000"/>
           <w:kern w:val="0"/>
           <w:szCs w:val="21"/>
@@ -14376,7 +14653,7 @@
         <w:widowControl/>
         <w:jc w:val="left"/>
         <w:rPr>
-          <w:rFonts w:ascii="Tahoma" w:eastAsia="宋体" w:hAnsi="Tahoma" w:cs="Tahoma" w:hint="eastAsia"/>
+          <w:rFonts w:ascii="Tahoma" w:eastAsia="宋体" w:hAnsi="Tahoma" w:cs="Tahoma"/>
           <w:color w:val="000000"/>
           <w:kern w:val="0"/>
           <w:szCs w:val="21"/>
@@ -14592,6 +14869,7 @@
           <w:kern w:val="0"/>
           <w:szCs w:val="21"/>
         </w:rPr>
+        <w:lastRenderedPageBreak/>
         <w:t>进程、线程都是各自并行执行，哪个先完成就先结束。</w:t>
       </w:r>
     </w:p>
@@ -14627,7 +14905,6 @@
           <w:kern w:val="0"/>
           <w:szCs w:val="21"/>
         </w:rPr>
-        <w:lastRenderedPageBreak/>
         <w:t>协程：</w:t>
       </w:r>
     </w:p>
@@ -14636,7 +14913,7 @@
         <w:widowControl/>
         <w:jc w:val="left"/>
         <w:rPr>
-          <w:rFonts w:ascii="Tahoma" w:eastAsia="宋体" w:hAnsi="Tahoma" w:cs="Tahoma" w:hint="eastAsia"/>
+          <w:rFonts w:ascii="Tahoma" w:eastAsia="宋体" w:hAnsi="Tahoma" w:cs="Tahoma"/>
           <w:b/>
           <w:color w:val="000000"/>
           <w:kern w:val="0"/>
@@ -16101,6 +16378,7 @@
           <w:kern w:val="0"/>
           <w:szCs w:val="21"/>
         </w:rPr>
+        <w:lastRenderedPageBreak/>
         <w:t>进程间通信：</w:t>
       </w:r>
     </w:p>
@@ -16122,7 +16400,6 @@
           <w:kern w:val="0"/>
           <w:szCs w:val="21"/>
         </w:rPr>
-        <w:lastRenderedPageBreak/>
         <w:t>每个进程都有自己的地址空间、内存、数据栈、记录其运行状态的辅助数据，进程间不可共享。</w:t>
       </w:r>
     </w:p>
@@ -16900,7 +17177,7 @@
         <w:widowControl/>
         <w:jc w:val="left"/>
         <w:rPr>
-          <w:rFonts w:ascii="Tahoma" w:eastAsia="宋体" w:hAnsi="Tahoma" w:cs="Tahoma" w:hint="eastAsia"/>
+          <w:rFonts w:ascii="Tahoma" w:eastAsia="宋体" w:hAnsi="Tahoma" w:cs="Tahoma"/>
           <w:color w:val="000000"/>
           <w:kern w:val="0"/>
           <w:szCs w:val="21"/>
@@ -17526,7 +17803,7 @@
         </w:tabs>
         <w:jc w:val="left"/>
         <w:rPr>
-          <w:rFonts w:ascii="Menlo" w:eastAsia="宋体" w:hAnsi="Menlo" w:cs="宋体"/>
+          <w:rFonts w:ascii="Menlo" w:eastAsia="宋体" w:hAnsi="Menlo" w:cs="宋体" w:hint="eastAsia"/>
           <w:i/>
           <w:iCs/>
           <w:color w:val="629755"/>
@@ -17675,8 +17952,6 @@
           <w:szCs w:val="24"/>
         </w:rPr>
       </w:pPr>
-      <w:bookmarkStart w:id="0" w:name="_GoBack"/>
-      <w:bookmarkEnd w:id="0"/>
       <w:r>
         <w:rPr>
           <w:rFonts w:ascii="Menlo" w:eastAsia="宋体" w:hAnsi="Menlo" w:cs="宋体"/>
@@ -18873,7 +19148,249 @@
         </w:rPr>
       </w:pPr>
     </w:p>
+    <w:p>
+      <w:pPr>
+        <w:pStyle w:val="2"/>
+      </w:pPr>
+      <w:r>
+        <w:rPr>
+          <w:rFonts w:hint="eastAsia"/>
+        </w:rPr>
+        <w:t>序列化</w:t>
+      </w:r>
+      <w:r>
+        <w:t>和</w:t>
+      </w:r>
+      <w:r>
+        <w:rPr>
+          <w:rFonts w:hint="eastAsia"/>
+        </w:rPr>
+        <w:t>反</w:t>
+      </w:r>
+      <w:r>
+        <w:t>序列化：</w:t>
+      </w:r>
+    </w:p>
     <w:p/>
+    <w:p>
+      <w:r>
+        <w:rPr>
+          <w:rFonts w:hint="eastAsia"/>
+        </w:rPr>
+        <w:t>json_info = json.dumps(dict1)</w:t>
+      </w:r>
+      <w:r>
+        <w:rPr>
+          <w:rFonts w:hint="eastAsia"/>
+        </w:rPr>
+        <w:t>将字典转化为字符串</w:t>
+      </w:r>
+    </w:p>
+    <w:p>
+      <w:r>
+        <w:rPr>
+          <w:rFonts w:hint="eastAsia"/>
+        </w:rPr>
+        <w:t xml:space="preserve">dict1 = json.loads(json_info) </w:t>
+      </w:r>
+      <w:r>
+        <w:rPr>
+          <w:rFonts w:hint="eastAsia"/>
+        </w:rPr>
+        <w:t>将字符串转化为字典</w:t>
+      </w:r>
+    </w:p>
+    <w:p>
+      <w:r>
+        <w:tab/>
+      </w:r>
+      <w:r>
+        <w:tab/>
+      </w:r>
+      <w:r>
+        <w:rPr>
+          <w:highlight w:val="yellow"/>
+        </w:rPr>
+        <w:t>loads</w:t>
+      </w:r>
+      <w:r>
+        <w:rPr>
+          <w:rFonts w:hint="eastAsia"/>
+          <w:highlight w:val="yellow"/>
+        </w:rPr>
+        <w:t>，</w:t>
+      </w:r>
+      <w:r>
+        <w:rPr>
+          <w:highlight w:val="yellow"/>
+        </w:rPr>
+        <w:t>d</w:t>
+      </w:r>
+      <w:r>
+        <w:rPr>
+          <w:rFonts w:hint="eastAsia"/>
+          <w:highlight w:val="yellow"/>
+        </w:rPr>
+        <w:t>是</w:t>
+      </w:r>
+      <w:r>
+        <w:rPr>
+          <w:highlight w:val="yellow"/>
+        </w:rPr>
+        <w:t>dict</w:t>
+      </w:r>
+      <w:r>
+        <w:rPr>
+          <w:highlight w:val="yellow"/>
+        </w:rPr>
+        <w:t>，所以</w:t>
+      </w:r>
+      <w:r>
+        <w:rPr>
+          <w:highlight w:val="yellow"/>
+        </w:rPr>
+        <w:t>loads</w:t>
+      </w:r>
+      <w:r>
+        <w:rPr>
+          <w:rFonts w:hint="eastAsia"/>
+          <w:highlight w:val="yellow"/>
+        </w:rPr>
+        <w:t>就是</w:t>
+      </w:r>
+      <w:r>
+        <w:rPr>
+          <w:highlight w:val="yellow"/>
+        </w:rPr>
+        <w:t>转换</w:t>
+      </w:r>
+      <w:r>
+        <w:rPr>
+          <w:rFonts w:hint="eastAsia"/>
+          <w:highlight w:val="yellow"/>
+        </w:rPr>
+        <w:t>为</w:t>
+      </w:r>
+      <w:r>
+        <w:rPr>
+          <w:highlight w:val="yellow"/>
+        </w:rPr>
+        <w:t>字典</w:t>
+      </w:r>
+    </w:p>
+    <w:p/>
+    <w:p>
+      <w:r>
+        <w:rPr>
+          <w:rFonts w:hint="eastAsia"/>
+        </w:rPr>
+        <w:t>json.dump(json_info,</w:t>
+      </w:r>
+      <w:r>
+        <w:t xml:space="preserve"> </w:t>
+      </w:r>
+      <w:r>
+        <w:rPr>
+          <w:rFonts w:hint="eastAsia"/>
+        </w:rPr>
+        <w:t>file)</w:t>
+      </w:r>
+      <w:r>
+        <w:rPr>
+          <w:rFonts w:hint="eastAsia"/>
+        </w:rPr>
+        <w:t>将</w:t>
+      </w:r>
+      <w:r>
+        <w:rPr>
+          <w:rFonts w:hint="eastAsia"/>
+        </w:rPr>
+        <w:t>json</w:t>
+      </w:r>
+      <w:r>
+        <w:rPr>
+          <w:rFonts w:hint="eastAsia"/>
+        </w:rPr>
+        <w:t>信息写进文件</w:t>
+      </w:r>
+    </w:p>
+    <w:p>
+      <w:r>
+        <w:rPr>
+          <w:rFonts w:hint="eastAsia"/>
+        </w:rPr>
+        <w:t>info = json.load(file)</w:t>
+      </w:r>
+      <w:r>
+        <w:rPr>
+          <w:rFonts w:hint="eastAsia"/>
+        </w:rPr>
+        <w:t>将读取</w:t>
+      </w:r>
+      <w:r>
+        <w:rPr>
+          <w:rFonts w:hint="eastAsia"/>
+        </w:rPr>
+        <w:t>json</w:t>
+      </w:r>
+      <w:r>
+        <w:rPr>
+          <w:rFonts w:hint="eastAsia"/>
+        </w:rPr>
+        <w:t>信息</w:t>
+      </w:r>
+    </w:p>
+    <w:p>
+      <w:r>
+        <w:tab/>
+      </w:r>
+      <w:r>
+        <w:tab/>
+      </w:r>
+      <w:r>
+        <w:rPr>
+          <w:highlight w:val="yellow"/>
+        </w:rPr>
+        <w:t>load</w:t>
+      </w:r>
+      <w:r>
+        <w:rPr>
+          <w:highlight w:val="yellow"/>
+        </w:rPr>
+        <w:t>，加载，所以</w:t>
+      </w:r>
+      <w:r>
+        <w:rPr>
+          <w:highlight w:val="yellow"/>
+        </w:rPr>
+        <w:t>load(FILE)</w:t>
+      </w:r>
+      <w:r>
+        <w:rPr>
+          <w:rFonts w:hint="eastAsia"/>
+          <w:highlight w:val="yellow"/>
+        </w:rPr>
+        <w:t>，</w:t>
+      </w:r>
+      <w:r>
+        <w:rPr>
+          <w:highlight w:val="yellow"/>
+        </w:rPr>
+        <w:t>读取</w:t>
+      </w:r>
+      <w:r>
+        <w:rPr>
+          <w:highlight w:val="yellow"/>
+        </w:rPr>
+        <w:t>json</w:t>
+      </w:r>
+      <w:r>
+        <w:rPr>
+          <w:highlight w:val="yellow"/>
+        </w:rPr>
+        <w:t>信息</w:t>
+      </w:r>
+    </w:p>
     <w:sectPr>
       <w:pgSz w:w="11906" w:h="16838"/>
       <w:pgMar w:top="1440" w:right="1800" w:bottom="1440" w:left="1800" w:header="851" w:footer="992" w:gutter="0"/>

</xml_diff>